<commit_message>
[*] Modified some bug from HttpHandler&HttpModule bugs.
</commit_message>
<xml_diff>
--- a/ASP.NET/ASP.NET基础/HttpModule和HttpHandler.docx
+++ b/ASP.NET/ASP.NET基础/HttpModule和HttpHandler.docx
@@ -188,7 +188,20 @@
           <w:szCs w:val="24"/>
           <w:lang w:val="en-US" w:eastAsia="zh-CN"/>
         </w:rPr>
-        <w:t>-&gt; 在初始化管道的过程当中，ASP.NET除了会读取其默认配置下的【HttpModule】的Mapping，还会读取当前资源请求项目工程下的【web.config】中的&lt;modules&gt;节点，下面我们就在WEB项目工程文档下的【web.config】中添加一个&lt;modules&gt;节点</w:t>
+        <w:t>-&gt; 在初始化管道的过程当中，ASP.NET除了会读取其默认配置下的【HttpModule】的Mapping，还会读取当前资源请求项目工程下的【web.config】中的&lt;modules&gt;节点，下面我</w:t>
+      </w:r>
+      <w:bookmarkStart w:id="0" w:name="_GoBack"/>
+      <w:bookmarkEnd w:id="0"/>
+      <w:r>
+        <w:rPr>
+          <w:rFonts w:hint="eastAsia" w:ascii="微软雅黑" w:hAnsi="微软雅黑" w:eastAsia="微软雅黑" w:cs="微软雅黑"/>
+          <w:b w:val="0"/>
+          <w:bCs w:val="0"/>
+          <w:sz w:val="24"/>
+          <w:szCs w:val="24"/>
+          <w:lang w:val="en-US" w:eastAsia="zh-CN"/>
+        </w:rPr>
+        <w:t>们就在WEB项目工程文档下的【web.config】中添加一个&lt;modules&gt;节点</w:t>
       </w:r>
     </w:p>
     <w:p>
@@ -823,8 +836,6 @@
           </wp:inline>
         </w:drawing>
       </w:r>
-      <w:bookmarkStart w:id="0" w:name="_GoBack"/>
-      <w:bookmarkEnd w:id="0"/>
     </w:p>
     <w:p>
       <w:pPr>
@@ -934,7 +945,7 @@
           <w:szCs w:val="24"/>
           <w:lang w:val="en-US" w:eastAsia="zh-CN"/>
         </w:rPr>
-        <w:t>-&gt; 【HttpHandler】其实我们都不算陌生，像一般处理程序 *.ashx、WebForm Page它们都是属于【HttpHandler】的范畴，细心观察发现，一般处理程序和Page其实都是继承且实现于【IHttpHandler】接口，这也是作为【HttpHandler】的一个前提条件</w:t>
+        <w:t>-&gt; 【HttpHandler】其实我们都不算陌生，像一般处理程序 *.ashx、WebForm Page和MvcHandler它们都是属于【HttpHandler】的范畴，细心观察发现，一般处理程序、Page和MvcHandler其实都是继承且实现于【IHttpHandler】接口，这也是作为【HttpHandler】的一个前提条件</w:t>
       </w:r>
     </w:p>
     <w:p>
@@ -1549,7 +1560,6 @@
     <w:qFormat/>
     <w:uiPriority w:val="0"/>
     <w:tblPr>
-      <w:tblLayout w:type="fixed"/>
       <w:tblCellMar>
         <w:top w:w="0" w:type="dxa"/>
         <w:left w:w="108" w:type="dxa"/>
@@ -1557,6 +1567,15 @@
         <w:right w:w="108" w:type="dxa"/>
       </w:tblCellMar>
     </w:tblPr>
+  </w:style>
+  <w:style w:type="character" w:styleId="4">
+    <w:name w:val="Strong"/>
+    <w:basedOn w:val="3"/>
+    <w:qFormat/>
+    <w:uiPriority w:val="0"/>
+    <w:rPr>
+      <w:b/>
+    </w:rPr>
   </w:style>
 </w:styles>
 </file>

</xml_diff>

<commit_message>
[*] Fix some bugs from HttpModule & HttpHandler doc.
</commit_message>
<xml_diff>
--- a/ASP.NET/ASP.NET基础/HttpModule和HttpHandler.docx
+++ b/ASP.NET/ASP.NET基础/HttpModule和HttpHandler.docx
@@ -188,20 +188,7 @@
           <w:szCs w:val="24"/>
           <w:lang w:val="en-US" w:eastAsia="zh-CN"/>
         </w:rPr>
-        <w:t>-&gt; 在初始化管道的过程当中，ASP.NET除了会读取其默认配置下的【HttpModule】的Mapping，还会读取当前资源请求项目工程下的【web.config】中的&lt;modules&gt;节点，下面我</w:t>
-      </w:r>
-      <w:bookmarkStart w:id="0" w:name="_GoBack"/>
-      <w:bookmarkEnd w:id="0"/>
-      <w:r>
-        <w:rPr>
-          <w:rFonts w:hint="eastAsia" w:ascii="微软雅黑" w:hAnsi="微软雅黑" w:eastAsia="微软雅黑" w:cs="微软雅黑"/>
-          <w:b w:val="0"/>
-          <w:bCs w:val="0"/>
-          <w:sz w:val="24"/>
-          <w:szCs w:val="24"/>
-          <w:lang w:val="en-US" w:eastAsia="zh-CN"/>
-        </w:rPr>
-        <w:t>们就在WEB项目工程文档下的【web.config】中添加一个&lt;modules&gt;节点</w:t>
+        <w:t>-&gt; 在初始化管道的过程当中，ASP.NET除了会读取其默认配置下的【HttpModule】的Mapping，还会读取当前资源请求项目工程下的【web.config】中的&lt;modules&gt;节点，下面我们就在WEB项目工程文档下的【web.config】中添加一个&lt;modules&gt;节点</w:t>
       </w:r>
     </w:p>
     <w:p>
@@ -955,24 +942,24 @@
           <w:numId w:val="0"/>
         </w:numPr>
         <w:rPr>
-          <w:rFonts w:hint="eastAsia" w:ascii="微软雅黑" w:hAnsi="微软雅黑" w:eastAsia="微软雅黑" w:cs="微软雅黑"/>
-          <w:b w:val="0"/>
-          <w:bCs w:val="0"/>
-          <w:sz w:val="24"/>
-          <w:szCs w:val="24"/>
-          <w:lang w:val="en-US" w:eastAsia="zh-CN"/>
-        </w:rPr>
-      </w:pPr>
-      <w:r>
-        <w:rPr>
-          <w:rFonts w:hint="eastAsia" w:ascii="微软雅黑" w:hAnsi="微软雅黑" w:eastAsia="微软雅黑" w:cs="微软雅黑"/>
-          <w:b w:val="0"/>
-          <w:bCs w:val="0"/>
-          <w:sz w:val="24"/>
-          <w:szCs w:val="24"/>
-          <w:lang w:val="en-US" w:eastAsia="zh-CN"/>
-        </w:rPr>
-        <w:t>-&gt; 【HttpHandler】其是对Resource Request处理的Handler，不同的资源后缀都有着他对应的【HttpHandler】对该资源访问的后续处理，其映射关系是通过配置文件中的&lt;handlers&gt;节点来决定的，像ASP.NET默认的配置文件就有其着默认的&lt;handlers&gt;节点，在管道事件执行到第8个管道的时候，除了会根据ASP.NET默认配置文件中的&lt;handlers&gt;的Mapping，还会根据当前Resource Request WEB工程项目文档下的【web.config】中的&lt;handlers&gt;的Mapping去为不同的Resource Request构建不同的【HttpHandler】去执行处理</w:t>
+          <w:rFonts w:hint="default" w:ascii="微软雅黑" w:hAnsi="微软雅黑" w:eastAsia="微软雅黑" w:cs="微软雅黑"/>
+          <w:b w:val="0"/>
+          <w:bCs w:val="0"/>
+          <w:sz w:val="24"/>
+          <w:szCs w:val="24"/>
+          <w:lang w:val="en-US" w:eastAsia="zh-CN"/>
+        </w:rPr>
+      </w:pPr>
+      <w:r>
+        <w:rPr>
+          <w:rFonts w:hint="eastAsia" w:ascii="微软雅黑" w:hAnsi="微软雅黑" w:eastAsia="微软雅黑" w:cs="微软雅黑"/>
+          <w:b w:val="0"/>
+          <w:bCs w:val="0"/>
+          <w:sz w:val="24"/>
+          <w:szCs w:val="24"/>
+          <w:lang w:val="en-US" w:eastAsia="zh-CN"/>
+        </w:rPr>
+        <w:t>-&gt; 【HttpHandler】其是对Resource Request处理的Handler，不同的资源后缀都有着他对应的【HttpHandler】对该资源访问的后续处理，其映射关系是通过配置文件中的&lt;handlers&gt;节点来决定的，像ASP.NET默认的配置文件就有其着默认的&lt;handlers&gt;节点，在管道事件执行到第7个管道的时候，HttpRuntime会根据相应的HttpModule的注册去构建一个属于当前HttpModule的HttpHandler，在管道事件执行到第8个事件的时候，除了会根据ASP.NET默认配置文件中的&lt;handlers&gt;的Mapping，还会根据当前Resource Request WEB工程项目文档下的【web.config】中的&lt;handlers&gt;的Mapping去为不同的Resource Request 匹配在第7个事件中所创建的HttpHandler</w:t>
       </w:r>
     </w:p>
     <w:p>
@@ -1147,7 +1134,20 @@
           <w:szCs w:val="24"/>
           <w:lang w:val="en-US" w:eastAsia="zh-CN"/>
         </w:rPr>
-        <w:t>-&gt; 新建一个类并实现【IHttpHandler】接口，在管道事件执行到第十一至十二个事件之中，就会调用刚刚上问所说到的在第8个事件中所创建的【HttpHandler】中的【ProcessRequest】函数，至此我们就能够为当前Resource Request进行一些我们所针对性的处理</w:t>
+        <w:t>-&gt; 新建一个类并实现【IHttpHandler】接口，在管道事件执行到第十一至十二个事件之中，就会调用刚刚上问所说到的在第7</w:t>
+      </w:r>
+      <w:bookmarkStart w:id="0" w:name="_GoBack"/>
+      <w:bookmarkEnd w:id="0"/>
+      <w:r>
+        <w:rPr>
+          <w:rFonts w:hint="eastAsia" w:ascii="微软雅黑" w:hAnsi="微软雅黑" w:eastAsia="微软雅黑" w:cs="微软雅黑"/>
+          <w:b w:val="0"/>
+          <w:bCs w:val="0"/>
+          <w:sz w:val="24"/>
+          <w:szCs w:val="24"/>
+          <w:lang w:val="en-US" w:eastAsia="zh-CN"/>
+        </w:rPr>
+        <w:t>个事件中所创建的【HttpHandler】中的【ProcessRequest】函数，至此我们就能够为当前Resource Request进行一些我们所针对性的处理</w:t>
       </w:r>
     </w:p>
     <w:p>

</xml_diff>